<commit_message>
adding .rtf extension and styling
</commit_message>
<xml_diff>
--- a/src/main/resources/Sarcini.docx
+++ b/src/main/resources/Sarcini.docx
@@ -751,6 +751,7 @@
       <w:proofErr w:type="spellStart"/>
       <w:r>
         <w:rPr>
+          <w:strike/>
           <w:lang w:val="en-US" w:eastAsia="ru-RU"/>
         </w:rPr>
         <w:t>modificarea</w:t>
@@ -758,13 +759,15 @@
       <w:proofErr w:type="spellEnd"/>
       <w:r>
         <w:rPr>
-          <w:lang w:val="en-US" w:eastAsia="ru-RU"/>
-        </w:rPr>
-        <w:t xml:space="preserve"> </w:t>
-      </w:r>
-      <w:proofErr w:type="spellStart"/>
-      <w:r>
-        <w:rPr>
+          <w:strike/>
+          <w:lang w:val="en-US" w:eastAsia="ru-RU"/>
+        </w:rPr>
+        <w:t xml:space="preserve"> </w:t>
+      </w:r>
+      <w:proofErr w:type="spellStart"/>
+      <w:r>
+        <w:rPr>
+          <w:strike/>
           <w:lang w:val="en-US" w:eastAsia="ru-RU"/>
         </w:rPr>
         <w:t>fontului</w:t>
@@ -772,6 +775,7 @@
       <w:proofErr w:type="spellEnd"/>
       <w:r>
         <w:rPr>
+          <w:strike/>
           <w:lang w:val="en-US" w:eastAsia="ru-RU"/>
         </w:rPr>
         <w:t xml:space="preserve"> pe </w:t>
@@ -779,6 +783,7 @@
       <w:proofErr w:type="spellStart"/>
       <w:r>
         <w:rPr>
+          <w:strike/>
           <w:lang w:val="en-US" w:eastAsia="ru-RU"/>
         </w:rPr>
         <w:t>subsirurui</w:t>
@@ -786,6 +791,7 @@
       <w:proofErr w:type="spellEnd"/>
       <w:r>
         <w:rPr>
+          <w:strike/>
           <w:lang w:val="en-US" w:eastAsia="ru-RU"/>
         </w:rPr>
         <w:br/>

</xml_diff>